<commit_message>
falta algumas tags na pesquisa
</commit_message>
<xml_diff>
--- a/atividade_semantica/Pesquisa Tags semânticas.docx
+++ b/atividade_semantica/Pesquisa Tags semânticas.docx
@@ -1,6 +1,6 @@
 
 <file path=word/document.xml><?xml version="1.0" encoding="utf-8"?>
-<w:document xmlns:wpc="http://schemas.microsoft.com/office/word/2010/wordprocessingCanvas" xmlns:cx="http://schemas.microsoft.com/office/drawing/2014/chartex" xmlns:cx1="http://schemas.microsoft.com/office/drawing/2015/9/8/chartex" xmlns:cx2="http://schemas.microsoft.com/office/drawing/2015/10/21/chartex" xmlns:cx3="http://schemas.microsoft.com/office/drawing/2016/5/9/chartex" xmlns:cx4="http://schemas.microsoft.com/office/drawing/2016/5/10/chartex" xmlns:cx5="http://schemas.microsoft.com/office/drawing/2016/5/11/chartex" xmlns:cx6="http://schemas.microsoft.com/office/drawing/2016/5/12/chartex" xmlns:cx7="http://schemas.microsoft.com/office/drawing/2016/5/13/chartex" xmlns:cx8="http://schemas.microsoft.com/office/drawing/2016/5/14/chartex" xmlns:mc="http://schemas.openxmlformats.org/markup-compatibility/2006" xmlns:aink="http://schemas.microsoft.com/office/drawing/2016/ink" xmlns:am3d="http://schemas.microsoft.com/office/drawing/2017/model3d" xmlns:o="urn:schemas-microsoft-com:office:office" xmlns:r="http://schemas.openxmlformats.org/officeDocument/2006/relationships" xmlns:m="http://schemas.openxmlformats.org/officeDocument/2006/math" xmlns:v="urn:schemas-microsoft-com:vml" xmlns:wp14="http://schemas.microsoft.com/office/word/2010/wordprocessingDrawing" xmlns:wp="http://schemas.openxmlformats.org/drawingml/2006/wordprocessingDrawing" xmlns:w10="urn:schemas-microsoft-com:office:word" xmlns:w="http://schemas.openxmlformats.org/wordprocessingml/2006/main" xmlns:w14="http://schemas.microsoft.com/office/word/2010/wordml" xmlns:w15="http://schemas.microsoft.com/office/word/2012/wordml" xmlns:w16cid="http://schemas.microsoft.com/office/word/2016/wordml/cid" xmlns:w16se="http://schemas.microsoft.com/office/word/2015/wordml/symex" xmlns:wpg="http://schemas.microsoft.com/office/word/2010/wordprocessingGroup" xmlns:wpi="http://schemas.microsoft.com/office/word/2010/wordprocessingInk" xmlns:wne="http://schemas.microsoft.com/office/word/2006/wordml" xmlns:wps="http://schemas.microsoft.com/office/word/2010/wordprocessingShape" mc:Ignorable="w14 w15 w16se w16cid wp14">
+<w:document xmlns:wpc="http://schemas.microsoft.com/office/word/2010/wordprocessingCanvas" xmlns:cx="http://schemas.microsoft.com/office/drawing/2014/chartex" xmlns:cx1="http://schemas.microsoft.com/office/drawing/2015/9/8/chartex" xmlns:cx2="http://schemas.microsoft.com/office/drawing/2015/10/21/chartex" xmlns:cx3="http://schemas.microsoft.com/office/drawing/2016/5/9/chartex" xmlns:cx4="http://schemas.microsoft.com/office/drawing/2016/5/10/chartex" xmlns:cx5="http://schemas.microsoft.com/office/drawing/2016/5/11/chartex" xmlns:cx6="http://schemas.microsoft.com/office/drawing/2016/5/12/chartex" xmlns:cx7="http://schemas.microsoft.com/office/drawing/2016/5/13/chartex" xmlns:cx8="http://schemas.microsoft.com/office/drawing/2016/5/14/chartex" xmlns:mc="http://schemas.openxmlformats.org/markup-compatibility/2006" xmlns:aink="http://schemas.microsoft.com/office/drawing/2016/ink" xmlns:am3d="http://schemas.microsoft.com/office/drawing/2017/model3d" xmlns:o="urn:schemas-microsoft-com:office:office" xmlns:oel="http://schemas.microsoft.com/office/2019/extlst" xmlns:r="http://schemas.openxmlformats.org/officeDocument/2006/relationships" xmlns:m="http://schemas.openxmlformats.org/officeDocument/2006/math" xmlns:v="urn:schemas-microsoft-com:vml" xmlns:wp14="http://schemas.microsoft.com/office/word/2010/wordprocessingDrawing" xmlns:wp="http://schemas.openxmlformats.org/drawingml/2006/wordprocessingDrawing" xmlns:w10="urn:schemas-microsoft-com:office:word" xmlns:w="http://schemas.openxmlformats.org/wordprocessingml/2006/main" xmlns:w14="http://schemas.microsoft.com/office/word/2010/wordml" xmlns:w15="http://schemas.microsoft.com/office/word/2012/wordml" xmlns:w16cex="http://schemas.microsoft.com/office/word/2018/wordml/cex" xmlns:w16cid="http://schemas.microsoft.com/office/word/2016/wordml/cid" xmlns:w16="http://schemas.microsoft.com/office/word/2018/wordml" xmlns:w16du="http://schemas.microsoft.com/office/word/2023/wordml/word16du" xmlns:w16sdtdh="http://schemas.microsoft.com/office/word/2020/wordml/sdtdatahash" xmlns:w16sdtfl="http://schemas.microsoft.com/office/word/2024/wordml/sdtformatlock" xmlns:w16se="http://schemas.microsoft.com/office/word/2015/wordml/symex" xmlns:wpg="http://schemas.microsoft.com/office/word/2010/wordprocessingGroup" xmlns:wpi="http://schemas.microsoft.com/office/word/2010/wordprocessingInk" xmlns:wne="http://schemas.microsoft.com/office/word/2006/wordml" xmlns:wps="http://schemas.microsoft.com/office/word/2010/wordprocessingShape" mc:Ignorable="w14 w15 w16se w16cid w16 w16cex w16sdtdh w16sdtfl w16du wp14">
   <w:body>
     <w:p>
       <w:pPr>
@@ -102,8 +102,6 @@
           <w:szCs w:val="24"/>
         </w:rPr>
       </w:pPr>
-      <w:bookmarkStart w:id="0" w:name="_GoBack"/>
-      <w:bookmarkEnd w:id="0"/>
     </w:p>
     <w:p>
       <w:pPr>
@@ -193,52 +191,7 @@
             <w:sz w:val="24"/>
             <w:szCs w:val="24"/>
           </w:rPr>
-          <w:t>a</w:t>
-        </w:r>
-        <w:r>
-          <w:rPr>
-            <w:rStyle w:val="Hyperlink"/>
-            <w:rFonts w:ascii="Arial" w:hAnsi="Arial" w:cs="Arial"/>
-            <w:sz w:val="24"/>
-            <w:szCs w:val="24"/>
-          </w:rPr>
-          <w:t>tt</w:t>
-        </w:r>
-        <w:r>
-          <w:rPr>
-            <w:rStyle w:val="Hyperlink"/>
-            <w:rFonts w:ascii="Arial" w:hAnsi="Arial" w:cs="Arial"/>
-            <w:sz w:val="24"/>
-            <w:szCs w:val="24"/>
-          </w:rPr>
-          <w:t>i</w:t>
-        </w:r>
-        <w:r>
-          <w:rPr>
-            <w:rStyle w:val="Hyperlink"/>
-            <w:rFonts w:ascii="Arial" w:hAnsi="Arial" w:cs="Arial"/>
-            <w:sz w:val="24"/>
-            <w:szCs w:val="24"/>
-          </w:rPr>
-          <w:t>b</w:t>
-        </w:r>
-        <w:r>
-          <w:rPr>
-            <w:rStyle w:val="Hyperlink"/>
-            <w:rFonts w:ascii="Arial" w:hAnsi="Arial" w:cs="Arial"/>
-            <w:sz w:val="24"/>
-            <w:szCs w:val="24"/>
-          </w:rPr>
-          <w:t>u</w:t>
-        </w:r>
-        <w:r>
-          <w:rPr>
-            <w:rStyle w:val="Hyperlink"/>
-            <w:rFonts w:ascii="Arial" w:hAnsi="Arial" w:cs="Arial"/>
-            <w:sz w:val="24"/>
-            <w:szCs w:val="24"/>
-          </w:rPr>
-          <w:t>tes</w:t>
+          <w:t>attibutes</w:t>
         </w:r>
         <w:proofErr w:type="spellEnd"/>
         <w:r>
@@ -338,6 +291,610 @@
     </w:p>
     <w:p>
       <w:pPr>
+        <w:pStyle w:val="PargrafodaLista"/>
+        <w:spacing w:after="0" w:line="360" w:lineRule="auto"/>
+        <w:ind w:left="1429"/>
+        <w:jc w:val="both"/>
+        <w:rPr>
+          <w:rFonts w:ascii="Arial" w:hAnsi="Arial" w:cs="Arial"/>
+          <w:sz w:val="24"/>
+          <w:szCs w:val="24"/>
+        </w:rPr>
+      </w:pPr>
+    </w:p>
+    <w:p>
+      <w:pPr>
+        <w:pStyle w:val="PargrafodaLista"/>
+        <w:numPr>
+          <w:ilvl w:val="0"/>
+          <w:numId w:val="1"/>
+        </w:numPr>
+        <w:spacing w:after="0" w:line="360" w:lineRule="auto"/>
+        <w:jc w:val="both"/>
+        <w:rPr>
+          <w:rFonts w:ascii="Arial" w:hAnsi="Arial" w:cs="Arial"/>
+          <w:sz w:val="24"/>
+          <w:szCs w:val="24"/>
+        </w:rPr>
+      </w:pPr>
+      <w:r>
+        <w:rPr>
+          <w:rFonts w:ascii="Arial" w:hAnsi="Arial" w:cs="Arial"/>
+          <w:sz w:val="24"/>
+          <w:szCs w:val="24"/>
+        </w:rPr>
+        <w:t>&lt;header&gt; - cabeçalho</w:t>
+      </w:r>
+    </w:p>
+    <w:p>
+      <w:pPr>
+        <w:pStyle w:val="PargrafodaLista"/>
+        <w:spacing w:after="0" w:line="360" w:lineRule="auto"/>
+        <w:ind w:left="1429"/>
+        <w:jc w:val="both"/>
+        <w:rPr>
+          <w:rFonts w:ascii="Arial" w:hAnsi="Arial" w:cs="Arial"/>
+          <w:sz w:val="24"/>
+          <w:szCs w:val="24"/>
+        </w:rPr>
+      </w:pPr>
+      <w:r>
+        <w:rPr>
+          <w:rFonts w:ascii="Arial" w:hAnsi="Arial" w:cs="Arial"/>
+          <w:sz w:val="24"/>
+          <w:szCs w:val="24"/>
+        </w:rPr>
+        <w:t>É utilizada para definir o cabeçalho de uma página ou seção. Nela geralmente, tem logotipos, menus de navegação, título e alguns outros elementos. Aceita todos os atributos globais</w:t>
+      </w:r>
+      <w:r>
+        <w:rPr>
+          <w:rFonts w:ascii="Arial" w:hAnsi="Arial" w:cs="Arial"/>
+          <w:sz w:val="24"/>
+          <w:szCs w:val="24"/>
+        </w:rPr>
+        <w:t>.</w:t>
+      </w:r>
+    </w:p>
+    <w:p>
+      <w:pPr>
+        <w:pStyle w:val="PargrafodaLista"/>
+        <w:spacing w:after="0" w:line="360" w:lineRule="auto"/>
+        <w:ind w:left="1429"/>
+        <w:jc w:val="both"/>
+        <w:rPr>
+          <w:rFonts w:ascii="Arial" w:hAnsi="Arial" w:cs="Arial"/>
+          <w:sz w:val="24"/>
+          <w:szCs w:val="24"/>
+        </w:rPr>
+      </w:pPr>
+    </w:p>
+    <w:p>
+      <w:pPr>
+        <w:pStyle w:val="PargrafodaLista"/>
+        <w:numPr>
+          <w:ilvl w:val="0"/>
+          <w:numId w:val="1"/>
+        </w:numPr>
+        <w:spacing w:after="0" w:line="360" w:lineRule="auto"/>
+        <w:jc w:val="both"/>
+        <w:rPr>
+          <w:rFonts w:ascii="Arial" w:hAnsi="Arial" w:cs="Arial"/>
+          <w:sz w:val="24"/>
+          <w:szCs w:val="24"/>
+        </w:rPr>
+      </w:pPr>
+      <w:r>
+        <w:rPr>
+          <w:rFonts w:ascii="Arial" w:hAnsi="Arial" w:cs="Arial"/>
+          <w:sz w:val="24"/>
+          <w:szCs w:val="24"/>
+        </w:rPr>
+        <w:t>&lt;</w:t>
+      </w:r>
+      <w:proofErr w:type="spellStart"/>
+      <w:r>
+        <w:rPr>
+          <w:rFonts w:ascii="Arial" w:hAnsi="Arial" w:cs="Arial"/>
+          <w:sz w:val="24"/>
+          <w:szCs w:val="24"/>
+        </w:rPr>
+        <w:t>nav</w:t>
+      </w:r>
+      <w:proofErr w:type="spellEnd"/>
+      <w:r>
+        <w:rPr>
+          <w:rFonts w:ascii="Arial" w:hAnsi="Arial" w:cs="Arial"/>
+          <w:sz w:val="24"/>
+          <w:szCs w:val="24"/>
+        </w:rPr>
+        <w:t>&gt; - navegação</w:t>
+      </w:r>
+    </w:p>
+    <w:p>
+      <w:pPr>
+        <w:pStyle w:val="PargrafodaLista"/>
+        <w:spacing w:after="0" w:line="360" w:lineRule="auto"/>
+        <w:ind w:left="1429"/>
+        <w:jc w:val="both"/>
+        <w:rPr>
+          <w:rFonts w:ascii="Arial" w:hAnsi="Arial" w:cs="Arial"/>
+          <w:sz w:val="24"/>
+          <w:szCs w:val="24"/>
+        </w:rPr>
+      </w:pPr>
+      <w:r>
+        <w:rPr>
+          <w:rFonts w:ascii="Arial" w:hAnsi="Arial" w:cs="Arial"/>
+          <w:sz w:val="24"/>
+          <w:szCs w:val="24"/>
+        </w:rPr>
+        <w:t>Usada para agrupar links de navegação principal da página, como menus e sumários para a navegação entre páginas ou seções, o que facilita a orientação do usuário. Recebe todos os atributos globais.</w:t>
+      </w:r>
+    </w:p>
+    <w:p>
+      <w:pPr>
+        <w:pStyle w:val="PargrafodaLista"/>
+        <w:spacing w:after="0" w:line="360" w:lineRule="auto"/>
+        <w:ind w:left="1429"/>
+        <w:jc w:val="both"/>
+        <w:rPr>
+          <w:rFonts w:ascii="Arial" w:hAnsi="Arial" w:cs="Arial"/>
+          <w:sz w:val="24"/>
+          <w:szCs w:val="24"/>
+        </w:rPr>
+      </w:pPr>
+    </w:p>
+    <w:p>
+      <w:pPr>
+        <w:pStyle w:val="PargrafodaLista"/>
+        <w:numPr>
+          <w:ilvl w:val="0"/>
+          <w:numId w:val="1"/>
+        </w:numPr>
+        <w:spacing w:after="0" w:line="360" w:lineRule="auto"/>
+        <w:jc w:val="both"/>
+        <w:rPr>
+          <w:rFonts w:ascii="Arial" w:hAnsi="Arial" w:cs="Arial"/>
+          <w:sz w:val="24"/>
+          <w:szCs w:val="24"/>
+        </w:rPr>
+      </w:pPr>
+      <w:r>
+        <w:rPr>
+          <w:rFonts w:ascii="Arial" w:hAnsi="Arial" w:cs="Arial"/>
+          <w:sz w:val="24"/>
+          <w:szCs w:val="24"/>
+        </w:rPr>
+        <w:t>&lt;</w:t>
+      </w:r>
+      <w:proofErr w:type="spellStart"/>
+      <w:r>
+        <w:rPr>
+          <w:rFonts w:ascii="Arial" w:hAnsi="Arial" w:cs="Arial"/>
+          <w:sz w:val="24"/>
+          <w:szCs w:val="24"/>
+        </w:rPr>
+        <w:t>main</w:t>
+      </w:r>
+      <w:proofErr w:type="spellEnd"/>
+      <w:r>
+        <w:rPr>
+          <w:rFonts w:ascii="Arial" w:hAnsi="Arial" w:cs="Arial"/>
+          <w:sz w:val="24"/>
+          <w:szCs w:val="24"/>
+        </w:rPr>
+        <w:t>&gt; - conteúdo principal</w:t>
+      </w:r>
+    </w:p>
+    <w:p>
+      <w:pPr>
+        <w:pStyle w:val="PargrafodaLista"/>
+        <w:spacing w:after="0" w:line="360" w:lineRule="auto"/>
+        <w:ind w:left="1429"/>
+        <w:jc w:val="both"/>
+        <w:rPr>
+          <w:rFonts w:ascii="Arial" w:hAnsi="Arial" w:cs="Arial"/>
+          <w:sz w:val="24"/>
+          <w:szCs w:val="24"/>
+        </w:rPr>
+      </w:pPr>
+      <w:r>
+        <w:rPr>
+          <w:rFonts w:ascii="Arial" w:hAnsi="Arial" w:cs="Arial"/>
+          <w:sz w:val="24"/>
+          <w:szCs w:val="24"/>
+        </w:rPr>
+        <w:t xml:space="preserve">Representa o conteúdo principal do corpo do documento, diretamente relacionado com o tema central da página. Deve ser único na página e não deve conter elementos que se repetem, </w:t>
+      </w:r>
+      <w:r>
+        <w:rPr>
+          <w:rFonts w:ascii="Arial" w:hAnsi="Arial" w:cs="Arial"/>
+          <w:sz w:val="24"/>
+          <w:szCs w:val="24"/>
+        </w:rPr>
+        <w:lastRenderedPageBreak/>
+        <w:t>como rodapés, menus e barras laterais. Aceita todos os atributos globais.</w:t>
+      </w:r>
+    </w:p>
+    <w:p>
+      <w:pPr>
+        <w:pStyle w:val="PargrafodaLista"/>
+        <w:spacing w:after="0" w:line="360" w:lineRule="auto"/>
+        <w:ind w:left="1429"/>
+        <w:jc w:val="both"/>
+        <w:rPr>
+          <w:rFonts w:ascii="Arial" w:hAnsi="Arial" w:cs="Arial"/>
+          <w:sz w:val="24"/>
+          <w:szCs w:val="24"/>
+        </w:rPr>
+      </w:pPr>
+    </w:p>
+    <w:p>
+      <w:pPr>
+        <w:pStyle w:val="PargrafodaLista"/>
+        <w:numPr>
+          <w:ilvl w:val="0"/>
+          <w:numId w:val="1"/>
+        </w:numPr>
+        <w:spacing w:after="0" w:line="360" w:lineRule="auto"/>
+        <w:jc w:val="both"/>
+        <w:rPr>
+          <w:rFonts w:ascii="Arial" w:hAnsi="Arial" w:cs="Arial"/>
+          <w:sz w:val="24"/>
+          <w:szCs w:val="24"/>
+        </w:rPr>
+      </w:pPr>
+      <w:r>
+        <w:rPr>
+          <w:rFonts w:ascii="Arial" w:hAnsi="Arial" w:cs="Arial"/>
+          <w:sz w:val="24"/>
+          <w:szCs w:val="24"/>
+        </w:rPr>
+        <w:t>&lt;</w:t>
+      </w:r>
+      <w:proofErr w:type="spellStart"/>
+      <w:r>
+        <w:rPr>
+          <w:rFonts w:ascii="Arial" w:hAnsi="Arial" w:cs="Arial"/>
+          <w:sz w:val="24"/>
+          <w:szCs w:val="24"/>
+        </w:rPr>
+        <w:t>section</w:t>
+      </w:r>
+      <w:proofErr w:type="spellEnd"/>
+      <w:r>
+        <w:rPr>
+          <w:rFonts w:ascii="Arial" w:hAnsi="Arial" w:cs="Arial"/>
+          <w:sz w:val="24"/>
+          <w:szCs w:val="24"/>
+        </w:rPr>
+        <w:t>&gt; - seção</w:t>
+      </w:r>
+    </w:p>
+    <w:p>
+      <w:pPr>
+        <w:pStyle w:val="PargrafodaLista"/>
+        <w:spacing w:after="0" w:line="360" w:lineRule="auto"/>
+        <w:ind w:left="1429"/>
+        <w:jc w:val="both"/>
+        <w:rPr>
+          <w:rFonts w:ascii="Arial" w:hAnsi="Arial" w:cs="Arial"/>
+          <w:sz w:val="24"/>
+          <w:szCs w:val="24"/>
+        </w:rPr>
+      </w:pPr>
+      <w:r>
+        <w:rPr>
+          <w:rFonts w:ascii="Arial" w:hAnsi="Arial" w:cs="Arial"/>
+          <w:sz w:val="24"/>
+          <w:szCs w:val="24"/>
+        </w:rPr>
+        <w:t>Define uma seção genérica no documento, agrupando conteúdos que são relacionados, usado para dividir conteúdos em tópicos, como capítulos, abas, bloco de informações. Aceita todos os atributos globais.</w:t>
+      </w:r>
+    </w:p>
+    <w:p>
+      <w:pPr>
+        <w:pStyle w:val="PargrafodaLista"/>
+        <w:spacing w:after="0" w:line="360" w:lineRule="auto"/>
+        <w:ind w:left="1429"/>
+        <w:jc w:val="both"/>
+        <w:rPr>
+          <w:rFonts w:ascii="Arial" w:hAnsi="Arial" w:cs="Arial"/>
+          <w:sz w:val="24"/>
+          <w:szCs w:val="24"/>
+        </w:rPr>
+      </w:pPr>
+    </w:p>
+    <w:p>
+      <w:pPr>
+        <w:pStyle w:val="PargrafodaLista"/>
+        <w:numPr>
+          <w:ilvl w:val="0"/>
+          <w:numId w:val="1"/>
+        </w:numPr>
+        <w:spacing w:after="0" w:line="360" w:lineRule="auto"/>
+        <w:jc w:val="both"/>
+        <w:rPr>
+          <w:rFonts w:ascii="Arial" w:hAnsi="Arial" w:cs="Arial"/>
+          <w:sz w:val="24"/>
+          <w:szCs w:val="24"/>
+        </w:rPr>
+      </w:pPr>
+      <w:r>
+        <w:rPr>
+          <w:rFonts w:ascii="Arial" w:hAnsi="Arial" w:cs="Arial"/>
+          <w:sz w:val="24"/>
+          <w:szCs w:val="24"/>
+        </w:rPr>
+        <w:t>&lt;</w:t>
+      </w:r>
+      <w:proofErr w:type="spellStart"/>
+      <w:r>
+        <w:rPr>
+          <w:rFonts w:ascii="Arial" w:hAnsi="Arial" w:cs="Arial"/>
+          <w:sz w:val="24"/>
+          <w:szCs w:val="24"/>
+        </w:rPr>
+        <w:t>footer</w:t>
+      </w:r>
+      <w:proofErr w:type="spellEnd"/>
+      <w:r>
+        <w:rPr>
+          <w:rFonts w:ascii="Arial" w:hAnsi="Arial" w:cs="Arial"/>
+          <w:sz w:val="24"/>
+          <w:szCs w:val="24"/>
+        </w:rPr>
+        <w:t xml:space="preserve">&gt; - rodapé </w:t>
+      </w:r>
+    </w:p>
+    <w:p>
+      <w:pPr>
+        <w:pStyle w:val="PargrafodaLista"/>
+        <w:spacing w:after="0" w:line="360" w:lineRule="auto"/>
+        <w:ind w:left="1429"/>
+        <w:jc w:val="both"/>
+        <w:rPr>
+          <w:rFonts w:ascii="Arial" w:hAnsi="Arial" w:cs="Arial"/>
+          <w:sz w:val="24"/>
+          <w:szCs w:val="24"/>
+        </w:rPr>
+      </w:pPr>
+      <w:r>
+        <w:rPr>
+          <w:rFonts w:ascii="Arial" w:hAnsi="Arial" w:cs="Arial"/>
+          <w:sz w:val="24"/>
+          <w:szCs w:val="24"/>
+        </w:rPr>
+        <w:t>Usada para definir o rodapé da página ou de uma seção. Contém informações como direitos autorais, links de contato, créditos e mais alguns dados sobre a página. Podendo ser usado no final de toda página. Recebe todos os atributos globais.</w:t>
+      </w:r>
+    </w:p>
+    <w:p>
+      <w:pPr>
+        <w:pStyle w:val="PargrafodaLista"/>
+        <w:spacing w:after="0" w:line="360" w:lineRule="auto"/>
+        <w:ind w:left="1429"/>
+        <w:jc w:val="both"/>
+        <w:rPr>
+          <w:rFonts w:ascii="Arial" w:hAnsi="Arial" w:cs="Arial"/>
+          <w:sz w:val="24"/>
+          <w:szCs w:val="24"/>
+        </w:rPr>
+      </w:pPr>
+    </w:p>
+    <w:p>
+      <w:pPr>
+        <w:pStyle w:val="PargrafodaLista"/>
+        <w:numPr>
+          <w:ilvl w:val="0"/>
+          <w:numId w:val="1"/>
+        </w:numPr>
+        <w:spacing w:after="0" w:line="360" w:lineRule="auto"/>
+        <w:jc w:val="both"/>
+        <w:rPr>
+          <w:rFonts w:ascii="Arial" w:hAnsi="Arial" w:cs="Arial"/>
+          <w:sz w:val="24"/>
+          <w:szCs w:val="24"/>
+        </w:rPr>
+      </w:pPr>
+      <w:r>
+        <w:rPr>
+          <w:rFonts w:ascii="Arial" w:hAnsi="Arial" w:cs="Arial"/>
+          <w:sz w:val="24"/>
+          <w:szCs w:val="24"/>
+        </w:rPr>
+        <w:t>&lt;figure&gt; - figura</w:t>
+      </w:r>
+    </w:p>
+    <w:p>
+      <w:pPr>
+        <w:pStyle w:val="PargrafodaLista"/>
+        <w:spacing w:after="0" w:line="360" w:lineRule="auto"/>
+        <w:ind w:left="1429"/>
+        <w:jc w:val="both"/>
+        <w:rPr>
+          <w:rFonts w:ascii="Arial" w:hAnsi="Arial" w:cs="Arial"/>
+          <w:sz w:val="24"/>
+          <w:szCs w:val="24"/>
+        </w:rPr>
+      </w:pPr>
+      <w:r>
+        <w:rPr>
+          <w:rFonts w:ascii="Arial" w:hAnsi="Arial" w:cs="Arial"/>
+          <w:sz w:val="24"/>
+          <w:szCs w:val="24"/>
+        </w:rPr>
+        <w:t>É usada para agrupar mídias, imagens, gráficos, ilustrações ou vídeos, conteúdo que é independente, mas relacionado com o conteúdo principal. Recebe todos os atributos globais.</w:t>
+      </w:r>
+    </w:p>
+    <w:p>
+      <w:pPr>
+        <w:pStyle w:val="PargrafodaLista"/>
+        <w:spacing w:after="0" w:line="360" w:lineRule="auto"/>
+        <w:ind w:left="1429"/>
+        <w:jc w:val="both"/>
+        <w:rPr>
+          <w:rFonts w:ascii="Arial" w:hAnsi="Arial" w:cs="Arial"/>
+          <w:sz w:val="24"/>
+          <w:szCs w:val="24"/>
+        </w:rPr>
+      </w:pPr>
+    </w:p>
+    <w:p>
+      <w:pPr>
+        <w:pStyle w:val="PargrafodaLista"/>
+        <w:numPr>
+          <w:ilvl w:val="0"/>
+          <w:numId w:val="1"/>
+        </w:numPr>
+        <w:spacing w:after="0" w:line="360" w:lineRule="auto"/>
+        <w:jc w:val="both"/>
+        <w:rPr>
+          <w:rFonts w:ascii="Arial" w:hAnsi="Arial" w:cs="Arial"/>
+          <w:sz w:val="24"/>
+          <w:szCs w:val="24"/>
+        </w:rPr>
+      </w:pPr>
+      <w:r>
+        <w:rPr>
+          <w:rFonts w:ascii="Arial" w:hAnsi="Arial" w:cs="Arial"/>
+          <w:sz w:val="24"/>
+          <w:szCs w:val="24"/>
+        </w:rPr>
+        <w:t>&lt;</w:t>
+      </w:r>
+      <w:proofErr w:type="spellStart"/>
+      <w:r>
+        <w:rPr>
+          <w:rFonts w:ascii="Arial" w:hAnsi="Arial" w:cs="Arial"/>
+          <w:sz w:val="24"/>
+          <w:szCs w:val="24"/>
+        </w:rPr>
+        <w:t>figcaption</w:t>
+      </w:r>
+      <w:proofErr w:type="spellEnd"/>
+      <w:r>
+        <w:rPr>
+          <w:rFonts w:ascii="Arial" w:hAnsi="Arial" w:cs="Arial"/>
+          <w:sz w:val="24"/>
+          <w:szCs w:val="24"/>
+        </w:rPr>
+        <w:t>&gt; - legenda da figura</w:t>
+      </w:r>
+    </w:p>
+    <w:p>
+      <w:pPr>
+        <w:pStyle w:val="PargrafodaLista"/>
+        <w:spacing w:after="0" w:line="360" w:lineRule="auto"/>
+        <w:ind w:left="1429"/>
+        <w:jc w:val="both"/>
+        <w:rPr>
+          <w:rFonts w:ascii="Arial" w:hAnsi="Arial" w:cs="Arial"/>
+          <w:sz w:val="24"/>
+          <w:szCs w:val="24"/>
+        </w:rPr>
+      </w:pPr>
+      <w:r>
+        <w:rPr>
+          <w:rFonts w:ascii="Arial" w:hAnsi="Arial" w:cs="Arial"/>
+          <w:sz w:val="24"/>
+          <w:szCs w:val="24"/>
+        </w:rPr>
+        <w:t xml:space="preserve">Fornece a legenda ou a descrição para o conteúdo na </w:t>
+      </w:r>
+      <w:proofErr w:type="spellStart"/>
+      <w:r>
+        <w:rPr>
+          <w:rFonts w:ascii="Arial" w:hAnsi="Arial" w:cs="Arial"/>
+          <w:sz w:val="24"/>
+          <w:szCs w:val="24"/>
+        </w:rPr>
+        <w:t>tag</w:t>
+      </w:r>
+      <w:proofErr w:type="spellEnd"/>
+      <w:r>
+        <w:rPr>
+          <w:rFonts w:ascii="Arial" w:hAnsi="Arial" w:cs="Arial"/>
+          <w:sz w:val="24"/>
+          <w:szCs w:val="24"/>
+        </w:rPr>
+        <w:t xml:space="preserve"> &lt;figure&gt;. É geralmente usada dentro da </w:t>
+      </w:r>
+      <w:proofErr w:type="spellStart"/>
+      <w:r>
+        <w:rPr>
+          <w:rFonts w:ascii="Arial" w:hAnsi="Arial" w:cs="Arial"/>
+          <w:sz w:val="24"/>
+          <w:szCs w:val="24"/>
+        </w:rPr>
+        <w:t>tag</w:t>
+      </w:r>
+      <w:proofErr w:type="spellEnd"/>
+      <w:r>
+        <w:rPr>
+          <w:rFonts w:ascii="Arial" w:hAnsi="Arial" w:cs="Arial"/>
+          <w:sz w:val="24"/>
+          <w:szCs w:val="24"/>
+        </w:rPr>
+        <w:t xml:space="preserve"> &lt;figure&gt; para explicar sobre o contexto da mídia. Aceita todos os atributos globais.</w:t>
+      </w:r>
+    </w:p>
+    <w:p>
+      <w:pPr>
+        <w:pStyle w:val="PargrafodaLista"/>
+        <w:spacing w:after="0" w:line="360" w:lineRule="auto"/>
+        <w:ind w:left="1429"/>
+        <w:jc w:val="both"/>
+        <w:rPr>
+          <w:rFonts w:ascii="Arial" w:hAnsi="Arial" w:cs="Arial"/>
+          <w:sz w:val="24"/>
+          <w:szCs w:val="24"/>
+        </w:rPr>
+      </w:pPr>
+    </w:p>
+    <w:p>
+      <w:pPr>
+        <w:pStyle w:val="PargrafodaLista"/>
+        <w:numPr>
+          <w:ilvl w:val="0"/>
+          <w:numId w:val="1"/>
+        </w:numPr>
+        <w:spacing w:after="0" w:line="360" w:lineRule="auto"/>
+        <w:jc w:val="both"/>
+        <w:rPr>
+          <w:rFonts w:ascii="Arial" w:hAnsi="Arial" w:cs="Arial"/>
+          <w:sz w:val="24"/>
+          <w:szCs w:val="24"/>
+        </w:rPr>
+      </w:pPr>
+    </w:p>
+    <w:p>
+      <w:pPr>
+        <w:pStyle w:val="PargrafodaLista"/>
+        <w:spacing w:after="0" w:line="360" w:lineRule="auto"/>
+        <w:ind w:left="1429"/>
+        <w:jc w:val="both"/>
+        <w:rPr>
+          <w:rFonts w:ascii="Arial" w:hAnsi="Arial" w:cs="Arial"/>
+          <w:sz w:val="24"/>
+          <w:szCs w:val="24"/>
+        </w:rPr>
+      </w:pPr>
+    </w:p>
+    <w:p>
+      <w:pPr>
+        <w:pStyle w:val="PargrafodaLista"/>
+        <w:spacing w:after="0" w:line="360" w:lineRule="auto"/>
+        <w:ind w:left="1429"/>
+        <w:jc w:val="both"/>
+        <w:rPr>
+          <w:rFonts w:ascii="Arial" w:hAnsi="Arial" w:cs="Arial"/>
+          <w:sz w:val="24"/>
+          <w:szCs w:val="24"/>
+        </w:rPr>
+      </w:pPr>
+    </w:p>
+    <w:p>
+      <w:pPr>
         <w:spacing w:after="0" w:line="360" w:lineRule="auto"/>
         <w:jc w:val="both"/>
         <w:rPr>
@@ -371,11 +928,11 @@
 </file>
 
 <file path=word/numbering.xml><?xml version="1.0" encoding="utf-8"?>
-<w:numbering xmlns:wpc="http://schemas.microsoft.com/office/word/2010/wordprocessingCanvas" xmlns:cx="http://schemas.microsoft.com/office/drawing/2014/chartex" xmlns:cx1="http://schemas.microsoft.com/office/drawing/2015/9/8/chartex" xmlns:cx2="http://schemas.microsoft.com/office/drawing/2015/10/21/chartex" xmlns:cx3="http://schemas.microsoft.com/office/drawing/2016/5/9/chartex" xmlns:cx4="http://schemas.microsoft.com/office/drawing/2016/5/10/chartex" xmlns:cx5="http://schemas.microsoft.com/office/drawing/2016/5/11/chartex" xmlns:cx6="http://schemas.microsoft.com/office/drawing/2016/5/12/chartex" xmlns:cx7="http://schemas.microsoft.com/office/drawing/2016/5/13/chartex" xmlns:cx8="http://schemas.microsoft.com/office/drawing/2016/5/14/chartex" xmlns:mc="http://schemas.openxmlformats.org/markup-compatibility/2006" xmlns:aink="http://schemas.microsoft.com/office/drawing/2016/ink" xmlns:am3d="http://schemas.microsoft.com/office/drawing/2017/model3d" xmlns:o="urn:schemas-microsoft-com:office:office" xmlns:r="http://schemas.openxmlformats.org/officeDocument/2006/relationships" xmlns:m="http://schemas.openxmlformats.org/officeDocument/2006/math" xmlns:v="urn:schemas-microsoft-com:vml" xmlns:wp14="http://schemas.microsoft.com/office/word/2010/wordprocessingDrawing" xmlns:wp="http://schemas.openxmlformats.org/drawingml/2006/wordprocessingDrawing" xmlns:w10="urn:schemas-microsoft-com:office:word" xmlns:w="http://schemas.openxmlformats.org/wordprocessingml/2006/main" xmlns:w14="http://schemas.microsoft.com/office/word/2010/wordml" xmlns:w15="http://schemas.microsoft.com/office/word/2012/wordml" xmlns:w16cid="http://schemas.microsoft.com/office/word/2016/wordml/cid" xmlns:w16se="http://schemas.microsoft.com/office/word/2015/wordml/symex" xmlns:wpg="http://schemas.microsoft.com/office/word/2010/wordprocessingGroup" xmlns:wpi="http://schemas.microsoft.com/office/word/2010/wordprocessingInk" xmlns:wne="http://schemas.microsoft.com/office/word/2006/wordml" xmlns:wps="http://schemas.microsoft.com/office/word/2010/wordprocessingShape" mc:Ignorable="w14 w15 w16se w16cid wp14">
+<w:numbering xmlns:wpc="http://schemas.microsoft.com/office/word/2010/wordprocessingCanvas" xmlns:cx="http://schemas.microsoft.com/office/drawing/2014/chartex" xmlns:cx1="http://schemas.microsoft.com/office/drawing/2015/9/8/chartex" xmlns:cx2="http://schemas.microsoft.com/office/drawing/2015/10/21/chartex" xmlns:cx3="http://schemas.microsoft.com/office/drawing/2016/5/9/chartex" xmlns:cx4="http://schemas.microsoft.com/office/drawing/2016/5/10/chartex" xmlns:cx5="http://schemas.microsoft.com/office/drawing/2016/5/11/chartex" xmlns:cx6="http://schemas.microsoft.com/office/drawing/2016/5/12/chartex" xmlns:cx7="http://schemas.microsoft.com/office/drawing/2016/5/13/chartex" xmlns:cx8="http://schemas.microsoft.com/office/drawing/2016/5/14/chartex" xmlns:mc="http://schemas.openxmlformats.org/markup-compatibility/2006" xmlns:aink="http://schemas.microsoft.com/office/drawing/2016/ink" xmlns:am3d="http://schemas.microsoft.com/office/drawing/2017/model3d" xmlns:o="urn:schemas-microsoft-com:office:office" xmlns:oel="http://schemas.microsoft.com/office/2019/extlst" xmlns:r="http://schemas.openxmlformats.org/officeDocument/2006/relationships" xmlns:m="http://schemas.openxmlformats.org/officeDocument/2006/math" xmlns:v="urn:schemas-microsoft-com:vml" xmlns:wp14="http://schemas.microsoft.com/office/word/2010/wordprocessingDrawing" xmlns:wp="http://schemas.openxmlformats.org/drawingml/2006/wordprocessingDrawing" xmlns:w10="urn:schemas-microsoft-com:office:word" xmlns:w="http://schemas.openxmlformats.org/wordprocessingml/2006/main" xmlns:w14="http://schemas.microsoft.com/office/word/2010/wordml" xmlns:w15="http://schemas.microsoft.com/office/word/2012/wordml" xmlns:w16cex="http://schemas.microsoft.com/office/word/2018/wordml/cex" xmlns:w16cid="http://schemas.microsoft.com/office/word/2016/wordml/cid" xmlns:w16="http://schemas.microsoft.com/office/word/2018/wordml" xmlns:w16du="http://schemas.microsoft.com/office/word/2023/wordml/word16du" xmlns:w16sdtdh="http://schemas.microsoft.com/office/word/2020/wordml/sdtdatahash" xmlns:w16sdtfl="http://schemas.microsoft.com/office/word/2024/wordml/sdtformatlock" xmlns:w16se="http://schemas.microsoft.com/office/word/2015/wordml/symex" xmlns:wpg="http://schemas.microsoft.com/office/word/2010/wordprocessingGroup" xmlns:wpi="http://schemas.microsoft.com/office/word/2010/wordprocessingInk" xmlns:wne="http://schemas.microsoft.com/office/word/2006/wordml" xmlns:wps="http://schemas.microsoft.com/office/word/2010/wordprocessingShape" mc:Ignorable="w14 w15 w16se w16cid w16 w16cex w16sdtdh w16sdtfl w16du wp14">
   <w:abstractNum w:abstractNumId="0" w15:restartNumberingAfterBreak="0">
     <w:nsid w:val="1E4867EC"/>
     <w:multiLevelType w:val="hybridMultilevel"/>
-    <w:tmpl w:val="0E0A10C0"/>
+    <w:tmpl w:val="00702DAA"/>
     <w:lvl w:ilvl="0" w:tplc="04160001">
       <w:start w:val="1"/>
       <w:numFmt w:val="bullet"/>
@@ -485,14 +1042,14 @@
       </w:rPr>
     </w:lvl>
   </w:abstractNum>
-  <w:num w:numId="1">
+  <w:num w:numId="1" w16cid:durableId="600256545">
     <w:abstractNumId w:val="0"/>
   </w:num>
 </w:numbering>
 </file>
 
 <file path=word/styles.xml><?xml version="1.0" encoding="utf-8"?>
-<w:styles xmlns:mc="http://schemas.openxmlformats.org/markup-compatibility/2006" xmlns:r="http://schemas.openxmlformats.org/officeDocument/2006/relationships" xmlns:w="http://schemas.openxmlformats.org/wordprocessingml/2006/main" xmlns:w14="http://schemas.microsoft.com/office/word/2010/wordml" xmlns:w15="http://schemas.microsoft.com/office/word/2012/wordml" xmlns:w16cid="http://schemas.microsoft.com/office/word/2016/wordml/cid" xmlns:w16se="http://schemas.microsoft.com/office/word/2015/wordml/symex" mc:Ignorable="w14 w15 w16se w16cid">
+<w:styles xmlns:mc="http://schemas.openxmlformats.org/markup-compatibility/2006" xmlns:r="http://schemas.openxmlformats.org/officeDocument/2006/relationships" xmlns:w="http://schemas.openxmlformats.org/wordprocessingml/2006/main" xmlns:w14="http://schemas.microsoft.com/office/word/2010/wordml" xmlns:w15="http://schemas.microsoft.com/office/word/2012/wordml" xmlns:w16cex="http://schemas.microsoft.com/office/word/2018/wordml/cex" xmlns:w16cid="http://schemas.microsoft.com/office/word/2016/wordml/cid" xmlns:w16="http://schemas.microsoft.com/office/word/2018/wordml" xmlns:w16du="http://schemas.microsoft.com/office/word/2023/wordml/word16du" xmlns:w16sdtdh="http://schemas.microsoft.com/office/word/2020/wordml/sdtdatahash" xmlns:w16sdtfl="http://schemas.microsoft.com/office/word/2024/wordml/sdtformatlock" xmlns:w16se="http://schemas.microsoft.com/office/word/2015/wordml/symex" mc:Ignorable="w14 w15 w16se w16cid w16 w16cex w16sdtdh w16sdtfl w16du">
   <w:docDefaults>
     <w:rPrDefault>
       <w:rPr>
@@ -508,7 +1065,7 @@
       </w:pPr>
     </w:pPrDefault>
   </w:docDefaults>
-  <w:latentStyles w:defLockedState="0" w:defUIPriority="99" w:defSemiHidden="0" w:defUnhideWhenUsed="0" w:defQFormat="0" w:count="375">
+  <w:latentStyles w:defLockedState="0" w:defUIPriority="99" w:defSemiHidden="0" w:defUnhideWhenUsed="0" w:defQFormat="0" w:count="376">
     <w:lsdException w:name="Normal" w:uiPriority="0" w:qFormat="1"/>
     <w:lsdException w:name="heading 1" w:uiPriority="9" w:qFormat="1"/>
     <w:lsdException w:name="heading 2" w:semiHidden="1" w:uiPriority="9" w:unhideWhenUsed="1" w:qFormat="1"/>
@@ -884,6 +1441,7 @@
     <w:lsdException w:name="Smart Hyperlink" w:semiHidden="1" w:unhideWhenUsed="1"/>
     <w:lsdException w:name="Hashtag" w:semiHidden="1" w:unhideWhenUsed="1"/>
     <w:lsdException w:name="Unresolved Mention" w:semiHidden="1" w:unhideWhenUsed="1"/>
+    <w:lsdException w:name="Smart Link" w:semiHidden="1" w:unhideWhenUsed="1"/>
   </w:latentStyles>
   <w:style w:type="paragraph" w:default="1" w:styleId="Normal">
     <w:name w:val="Normal"/>

</xml_diff>